<commit_message>
final report - last adjustment
</commit_message>
<xml_diff>
--- a/Main_Data/Final_Report_USAHousingMarket.docx
+++ b/Main_Data/Final_Report_USAHousingMarket.docx
@@ -213,7 +213,10 @@
         <w:t xml:space="preserve"> </w:t>
       </w:r>
       <w:r>
-        <w:t>the main coasts</w:t>
+        <w:t xml:space="preserve">the main </w:t>
+      </w:r>
+      <w:r>
+        <w:t>shipping states</w:t>
       </w:r>
       <w:r>
         <w:t xml:space="preserve"> (California, Texas, Illinois, Ohio), and in the safest states (New Hampshire, Maine)</w:t>
@@ -4170,35 +4173,6 @@
 </file>
 
 <file path=customXml/item1.xml><?xml version="1.0" encoding="utf-8"?>
-<?mso-contentType ?>
-<FormTemplates xmlns="http://schemas.microsoft.com/sharepoint/v3/contenttype/forms">
-  <Display>DocumentLibraryForm</Display>
-  <Edit>DocumentLibraryForm</Edit>
-  <New>DocumentLibraryForm</New>
-</FormTemplates>
-</file>
-
-<file path=customXml/item2.xml><?xml version="1.0" encoding="utf-8"?>
-<p:properties xmlns:p="http://schemas.microsoft.com/office/2006/metadata/properties" xmlns:xsi="http://www.w3.org/2001/XMLSchema-instance" xmlns:pc="http://schemas.microsoft.com/office/infopath/2007/PartnerControls">
-  <documentManagement>
-    <_ip_UnifiedCompliancePolicyUIAction xmlns="http://schemas.microsoft.com/sharepoint/v3" xsi:nil="true"/>
-    <Image xmlns="71af3243-3dd4-4a8d-8c0d-dd76da1f02a5">
-      <Url xsi:nil="true"/>
-      <Description xsi:nil="true"/>
-    </Image>
-    <Status xmlns="71af3243-3dd4-4a8d-8c0d-dd76da1f02a5">Not started</Status>
-    <Background xmlns="71af3243-3dd4-4a8d-8c0d-dd76da1f02a5">false</Background>
-    <_ip_UnifiedCompliancePolicyProperties xmlns="http://schemas.microsoft.com/sharepoint/v3" xsi:nil="true"/>
-    <ImageTagsTaxHTField xmlns="71af3243-3dd4-4a8d-8c0d-dd76da1f02a5">
-      <Terms xmlns="http://schemas.microsoft.com/office/infopath/2007/PartnerControls"/>
-    </ImageTagsTaxHTField>
-    <TaxCatchAll xmlns="230e9df3-be65-4c73-a93b-d1236ebd677e" xsi:nil="true"/>
-    <MediaServiceKeyPoints xmlns="71af3243-3dd4-4a8d-8c0d-dd76da1f02a5" xsi:nil="true"/>
-  </documentManagement>
-</p:properties>
-</file>
-
-<file path=customXml/item3.xml><?xml version="1.0" encoding="utf-8"?>
 <ct:contentTypeSchema xmlns:ct="http://schemas.microsoft.com/office/2006/metadata/contentType" xmlns:ma="http://schemas.microsoft.com/office/2006/metadata/properties/metaAttributes" ct:_="" ma:_="" ma:contentTypeName="Document" ma:contentTypeID="0x01010079F111ED35F8CC479449609E8A0923A6" ma:contentTypeVersion="26" ma:contentTypeDescription="Create a new document." ma:contentTypeScope="" ma:versionID="ac37c1753acd5e330d2062ccec26ea66">
   <xsd:schema xmlns:xsd="http://www.w3.org/2001/XMLSchema" xmlns:xs="http://www.w3.org/2001/XMLSchema" xmlns:p="http://schemas.microsoft.com/office/2006/metadata/properties" xmlns:ns1="http://schemas.microsoft.com/sharepoint/v3" xmlns:ns2="71af3243-3dd4-4a8d-8c0d-dd76da1f02a5" xmlns:ns3="16c05727-aa75-4e4a-9b5f-8a80a1165891" xmlns:ns4="230e9df3-be65-4c73-a93b-d1236ebd677e" targetNamespace="http://schemas.microsoft.com/office/2006/metadata/properties" ma:root="true" ma:fieldsID="3b340c7101c92c5120abd06486f94548" ns1:_="" ns2:_="" ns3:_="" ns4:_="">
     <xsd:import namespace="http://schemas.microsoft.com/sharepoint/v3"/>
@@ -4498,27 +4472,36 @@
 </ct:contentTypeSchema>
 </file>
 
-<file path=customXml/itemProps1.xml><?xml version="1.0" encoding="utf-8"?>
-<ds:datastoreItem xmlns:ds="http://schemas.openxmlformats.org/officeDocument/2006/customXml" ds:itemID="{3A3EFE54-BC78-4103-944A-217DC7AA08D6}">
-  <ds:schemaRefs>
-    <ds:schemaRef ds:uri="http://schemas.microsoft.com/sharepoint/v3/contenttype/forms"/>
-  </ds:schemaRefs>
-</ds:datastoreItem>
+<file path=customXml/item2.xml><?xml version="1.0" encoding="utf-8"?>
+<p:properties xmlns:p="http://schemas.microsoft.com/office/2006/metadata/properties" xmlns:xsi="http://www.w3.org/2001/XMLSchema-instance" xmlns:pc="http://schemas.microsoft.com/office/infopath/2007/PartnerControls">
+  <documentManagement>
+    <_ip_UnifiedCompliancePolicyUIAction xmlns="http://schemas.microsoft.com/sharepoint/v3" xsi:nil="true"/>
+    <Image xmlns="71af3243-3dd4-4a8d-8c0d-dd76da1f02a5">
+      <Url xsi:nil="true"/>
+      <Description xsi:nil="true"/>
+    </Image>
+    <Status xmlns="71af3243-3dd4-4a8d-8c0d-dd76da1f02a5">Not started</Status>
+    <Background xmlns="71af3243-3dd4-4a8d-8c0d-dd76da1f02a5">false</Background>
+    <_ip_UnifiedCompliancePolicyProperties xmlns="http://schemas.microsoft.com/sharepoint/v3" xsi:nil="true"/>
+    <ImageTagsTaxHTField xmlns="71af3243-3dd4-4a8d-8c0d-dd76da1f02a5">
+      <Terms xmlns="http://schemas.microsoft.com/office/infopath/2007/PartnerControls"/>
+    </ImageTagsTaxHTField>
+    <TaxCatchAll xmlns="230e9df3-be65-4c73-a93b-d1236ebd677e" xsi:nil="true"/>
+    <MediaServiceKeyPoints xmlns="71af3243-3dd4-4a8d-8c0d-dd76da1f02a5" xsi:nil="true"/>
+  </documentManagement>
+</p:properties>
 </file>
 
-<file path=customXml/itemProps2.xml><?xml version="1.0" encoding="utf-8"?>
-<ds:datastoreItem xmlns:ds="http://schemas.openxmlformats.org/officeDocument/2006/customXml" ds:itemID="{B5E2411C-ECBF-4D94-A2F1-D8F2B7BC5616}">
-  <ds:schemaRefs>
-    <ds:schemaRef ds:uri="http://schemas.microsoft.com/office/2006/metadata/properties"/>
-    <ds:schemaRef ds:uri="http://schemas.microsoft.com/office/infopath/2007/PartnerControls"/>
-    <ds:schemaRef ds:uri="http://schemas.microsoft.com/sharepoint/v3"/>
-    <ds:schemaRef ds:uri="71af3243-3dd4-4a8d-8c0d-dd76da1f02a5"/>
-    <ds:schemaRef ds:uri="230e9df3-be65-4c73-a93b-d1236ebd677e"/>
-  </ds:schemaRefs>
-</ds:datastoreItem>
+<file path=customXml/item3.xml><?xml version="1.0" encoding="utf-8"?>
+<?mso-contentType ?>
+<FormTemplates xmlns="http://schemas.microsoft.com/sharepoint/v3/contenttype/forms">
+  <Display>DocumentLibraryForm</Display>
+  <Edit>DocumentLibraryForm</Edit>
+  <New>DocumentLibraryForm</New>
+</FormTemplates>
 </file>
 
-<file path=customXml/itemProps3.xml><?xml version="1.0" encoding="utf-8"?>
+<file path=customXml/itemProps1.xml><?xml version="1.0" encoding="utf-8"?>
 <ds:datastoreItem xmlns:ds="http://schemas.openxmlformats.org/officeDocument/2006/customXml" ds:itemID="{D2817073-A98F-41BE-B9DC-7DA779EC212E}">
   <ds:schemaRefs>
     <ds:schemaRef ds:uri="http://schemas.microsoft.com/office/2006/metadata/contentType"/>
@@ -4539,6 +4522,26 @@
 </ds:datastoreItem>
 </file>
 
+<file path=customXml/itemProps2.xml><?xml version="1.0" encoding="utf-8"?>
+<ds:datastoreItem xmlns:ds="http://schemas.openxmlformats.org/officeDocument/2006/customXml" ds:itemID="{B5E2411C-ECBF-4D94-A2F1-D8F2B7BC5616}">
+  <ds:schemaRefs>
+    <ds:schemaRef ds:uri="http://schemas.microsoft.com/office/2006/metadata/properties"/>
+    <ds:schemaRef ds:uri="http://schemas.microsoft.com/office/infopath/2007/PartnerControls"/>
+    <ds:schemaRef ds:uri="http://schemas.microsoft.com/sharepoint/v3"/>
+    <ds:schemaRef ds:uri="71af3243-3dd4-4a8d-8c0d-dd76da1f02a5"/>
+    <ds:schemaRef ds:uri="230e9df3-be65-4c73-a93b-d1236ebd677e"/>
+  </ds:schemaRefs>
+</ds:datastoreItem>
+</file>
+
+<file path=customXml/itemProps3.xml><?xml version="1.0" encoding="utf-8"?>
+<ds:datastoreItem xmlns:ds="http://schemas.openxmlformats.org/officeDocument/2006/customXml" ds:itemID="{3A3EFE54-BC78-4103-944A-217DC7AA08D6}">
+  <ds:schemaRefs>
+    <ds:schemaRef ds:uri="http://schemas.microsoft.com/sharepoint/v3/contenttype/forms"/>
+  </ds:schemaRefs>
+</ds:datastoreItem>
+</file>
+
 <file path=docMetadata/LabelInfo.xml><?xml version="1.0" encoding="utf-8"?>
 <clbl:labelList xmlns:clbl="http://schemas.microsoft.com/office/2020/mipLabelMetadata"/>
 </file>
</xml_diff>